<commit_message>
Work on vastness aot
</commit_message>
<xml_diff>
--- a/HCI/Spec.docx
+++ b/HCI/Spec.docx
@@ -1,6 +1,6 @@
 
 <file path=word/document.xml><?xml version="1.0" encoding="utf-8"?>
-<w:document xmlns:wpc="http://schemas.microsoft.com/office/word/2010/wordprocessingCanvas" xmlns:cx="http://schemas.microsoft.com/office/drawing/2014/chartex" xmlns:cx1="http://schemas.microsoft.com/office/drawing/2015/9/8/chartex" xmlns:cx2="http://schemas.microsoft.com/office/drawing/2015/10/21/chartex" xmlns:mc="http://schemas.openxmlformats.org/markup-compatibility/2006" xmlns:o="urn:schemas-microsoft-com:office:office" xmlns:r="http://schemas.openxmlformats.org/officeDocument/2006/relationships" xmlns:m="http://schemas.openxmlformats.org/officeDocument/2006/math" xmlns:v="urn:schemas-microsoft-com:vml" xmlns:wp14="http://schemas.microsoft.com/office/word/2010/wordprocessingDrawing" xmlns:wp="http://schemas.openxmlformats.org/drawingml/2006/wordprocessingDrawing" xmlns:w10="urn:schemas-microsoft-com:office:word" xmlns:w="http://schemas.openxmlformats.org/wordprocessingml/2006/main" xmlns:w14="http://schemas.microsoft.com/office/word/2010/wordml" xmlns:w15="http://schemas.microsoft.com/office/word/2012/wordml" xmlns:w16se="http://schemas.microsoft.com/office/word/2015/wordml/symex" xmlns:wpg="http://schemas.microsoft.com/office/word/2010/wordprocessingGroup" xmlns:wpi="http://schemas.microsoft.com/office/word/2010/wordprocessingInk" xmlns:wne="http://schemas.microsoft.com/office/word/2006/wordml" xmlns:wps="http://schemas.microsoft.com/office/word/2010/wordprocessingShape" mc:Ignorable="w14 w15 w16se wp14">
+<w:document xmlns:wpc="http://schemas.microsoft.com/office/word/2010/wordprocessingCanvas" xmlns:mo="http://schemas.microsoft.com/office/mac/office/2008/main" xmlns:mc="http://schemas.openxmlformats.org/markup-compatibility/2006" xmlns:mv="urn:schemas-microsoft-com:mac:vml" xmlns:o="urn:schemas-microsoft-com:office:office" xmlns:r="http://schemas.openxmlformats.org/officeDocument/2006/relationships" xmlns:m="http://schemas.openxmlformats.org/officeDocument/2006/math" xmlns:v="urn:schemas-microsoft-com:vml" xmlns:wp14="http://schemas.microsoft.com/office/word/2010/wordprocessingDrawing" xmlns:wp="http://schemas.openxmlformats.org/drawingml/2006/wordprocessingDrawing" xmlns:w10="urn:schemas-microsoft-com:office:word" xmlns:w="http://schemas.openxmlformats.org/wordprocessingml/2006/main" xmlns:w14="http://schemas.microsoft.com/office/word/2010/wordml" xmlns:w15="http://schemas.microsoft.com/office/word/2012/wordml" xmlns:wpg="http://schemas.microsoft.com/office/word/2010/wordprocessingGroup" xmlns:wpi="http://schemas.microsoft.com/office/word/2010/wordprocessingInk" xmlns:wne="http://schemas.microsoft.com/office/word/2006/wordml" xmlns:wps="http://schemas.microsoft.com/office/word/2010/wordprocessingShape" mc:Ignorable="w14 w15 wp14">
   <w:body>
     <w:p>
       <w:pPr>
@@ -135,12 +135,7 @@
         <w:ind w:firstLine="720"/>
       </w:pPr>
       <w:r>
-        <w:t>Arnold is a 24-year-old student studying computer science at Brigham Young University – Idaho.  In the rare moments he is not work</w:t>
-      </w:r>
-      <w:bookmarkStart w:id="0" w:name="_GoBack"/>
-      <w:bookmarkEnd w:id="0"/>
-      <w:r>
-        <w:t>ing on school work, development, or researching about development, Arnold decided to use Habitica, a gamified to-do app, to keep track of his homework, but he has to copy everything in by hand, and he sometimes misses things.  “I shouldn’t have to do this, I-Learn should do this automatically”, Arnold grumbles, as he searches I-Learn 3.0 to make sure he has all of his assignments recorded.</w:t>
+        <w:t>Arnold is a 24-year-old student studying computer science at Brigham Young University – Idaho.  In the rare moments he is not working on school work, development, or researching about development, Arnold decided to use Habitica, a gamified to-do app, to keep track of his homework, but he has to copy everything in by hand, and he sometimes misses things.  “I shouldn’t have to do this, I-Learn should do this automatically”, Arnold grumbles, as he searches I-Learn 3.0 to make sure he has all of his assignments recorded.</w:t>
       </w:r>
     </w:p>
     <w:p>
@@ -163,26 +158,22 @@
       <w:pPr>
         <w:pStyle w:val="Heading2"/>
         <w:pBdr>
-          <w:left w:val="single" w:sz="18" w:space="4" w:color="00B050"/>
+          <w:left w:val="single" w:sz="24" w:space="4" w:color="318B70" w:themeColor="accent4" w:themeShade="BF"/>
         </w:pBdr>
       </w:pPr>
       <w:r>
         <w:lastRenderedPageBreak/>
         <w:t>Prototype</w:t>
       </w:r>
-    </w:p>
-    <w:p>
-      <w:pPr>
-        <w:pBdr>
-          <w:left w:val="single" w:sz="18" w:space="4" w:color="00B050"/>
-        </w:pBdr>
-      </w:pPr>
-      <w:r>
+      <w:r>
+        <w:rPr>
+          <w:noProof/>
+        </w:rPr>
         <w:drawing>
-          <wp:inline distT="0" distB="0" distL="0" distR="0" wp14:anchorId="33868EBF" wp14:editId="644B9130">
-            <wp:extent cx="5943600" cy="2868295"/>
-            <wp:effectExtent l="0" t="0" r="0" b="8255"/>
-            <wp:docPr id="46" name="Picture 46"/>
+          <wp:inline distT="0" distB="0" distL="0" distR="0" wp14:anchorId="302A8237" wp14:editId="69D24D9F">
+            <wp:extent cx="5943600" cy="3216275"/>
+            <wp:effectExtent l="0" t="0" r="0" b="9525"/>
+            <wp:docPr id="3" name="Picture 3" descr="../../Desktop/Screen%20Shot%202016-07-18%20at%2010.55.17%20AM.p"/>
             <wp:cNvGraphicFramePr>
               <a:graphicFrameLocks xmlns:a="http://schemas.openxmlformats.org/drawingml/2006/main" noChangeAspect="1"/>
             </wp:cNvGraphicFramePr>
@@ -190,23 +181,36 @@
               <a:graphicData uri="http://schemas.openxmlformats.org/drawingml/2006/picture">
                 <pic:pic xmlns:pic="http://schemas.openxmlformats.org/drawingml/2006/picture">
                   <pic:nvPicPr>
-                    <pic:cNvPr id="1" name=""/>
-                    <pic:cNvPicPr/>
+                    <pic:cNvPr id="0" name="Picture 1" descr="../../Desktop/Screen%20Shot%202016-07-18%20at%2010.55.17%20AM.p"/>
+                    <pic:cNvPicPr>
+                      <a:picLocks noChangeAspect="1" noChangeArrowheads="1"/>
+                    </pic:cNvPicPr>
                   </pic:nvPicPr>
                   <pic:blipFill>
-                    <a:blip r:embed="rId7"/>
+                    <a:blip r:embed="rId7" cstate="print">
+                      <a:extLst>
+                        <a:ext uri="{28A0092B-C50C-407E-A947-70E740481C1C}">
+                          <a14:useLocalDpi xmlns:a14="http://schemas.microsoft.com/office/drawing/2010/main" val="0"/>
+                        </a:ext>
+                      </a:extLst>
+                    </a:blip>
+                    <a:srcRect/>
                     <a:stretch>
                       <a:fillRect/>
                     </a:stretch>
                   </pic:blipFill>
-                  <pic:spPr>
+                  <pic:spPr bwMode="auto">
                     <a:xfrm>
                       <a:off x="0" y="0"/>
-                      <a:ext cx="5943600" cy="2868295"/>
+                      <a:ext cx="5943600" cy="3216275"/>
                     </a:xfrm>
                     <a:prstGeom prst="rect">
                       <a:avLst/>
                     </a:prstGeom>
+                    <a:noFill/>
+                    <a:ln>
+                      <a:noFill/>
+                    </a:ln>
                   </pic:spPr>
                 </pic:pic>
               </a:graphicData>
@@ -216,18 +220,12 @@
       </w:r>
     </w:p>
     <w:p>
-      <w:pPr>
-        <w:pBdr>
-          <w:left w:val="single" w:sz="18" w:space="4" w:color="00B050"/>
-        </w:pBdr>
-      </w:pPr>
+      <w:bookmarkStart w:id="0" w:name="_GoBack"/>
+      <w:bookmarkEnd w:id="0"/>
     </w:p>
     <w:p>
       <w:pPr>
         <w:pStyle w:val="Heading2"/>
-        <w:pBdr>
-          <w:left w:val="single" w:sz="18" w:space="4" w:color="00B050"/>
-        </w:pBdr>
       </w:pPr>
       <w:r>
         <w:t>Detailed Design</w:t>
@@ -247,7 +245,7 @@
       <w:tr>
         <w:tc>
           <w:tcPr>
-            <w:tcW w:w="2228" w:type="dxa"/>
+            <w:tcW w:w="1638" w:type="dxa"/>
           </w:tcPr>
           <w:p>
             <w:pPr>
@@ -262,7 +260,7 @@
         </w:tc>
         <w:tc>
           <w:tcPr>
-            <w:tcW w:w="4566" w:type="dxa"/>
+            <w:tcW w:w="4091" w:type="dxa"/>
           </w:tcPr>
           <w:p>
             <w:pPr>
@@ -277,7 +275,7 @@
         </w:tc>
         <w:tc>
           <w:tcPr>
-            <w:tcW w:w="2556" w:type="dxa"/>
+            <w:tcW w:w="3621" w:type="dxa"/>
           </w:tcPr>
           <w:p>
             <w:pPr>
@@ -294,7 +292,7 @@
       <w:tr>
         <w:tc>
           <w:tcPr>
-            <w:tcW w:w="2228" w:type="dxa"/>
+            <w:tcW w:w="1638" w:type="dxa"/>
           </w:tcPr>
           <w:p>
             <w:pPr>
@@ -309,7 +307,7 @@
         </w:tc>
         <w:tc>
           <w:tcPr>
-            <w:tcW w:w="4566" w:type="dxa"/>
+            <w:tcW w:w="4091" w:type="dxa"/>
           </w:tcPr>
           <w:p>
             <w:pPr>
@@ -318,8 +316,11 @@
               </w:pBdr>
             </w:pPr>
             <w:r>
+              <w:rPr>
+                <w:noProof/>
+              </w:rPr>
               <w:drawing>
-                <wp:anchor distT="0" distB="0" distL="114300" distR="114300" simplePos="0" relativeHeight="251658240" behindDoc="0" locked="0" layoutInCell="1" allowOverlap="1">
+                <wp:anchor distT="0" distB="0" distL="114300" distR="114300" simplePos="0" relativeHeight="251658240" behindDoc="0" locked="0" layoutInCell="1" allowOverlap="1" wp14:anchorId="0E2F78CF" wp14:editId="4E3A5B77">
                   <wp:simplePos x="0" y="0"/>
                   <wp:positionH relativeFrom="column">
                     <wp:posOffset>4396</wp:posOffset>
@@ -375,7 +376,7 @@
         </w:tc>
         <w:tc>
           <w:tcPr>
-            <w:tcW w:w="2556" w:type="dxa"/>
+            <w:tcW w:w="3621" w:type="dxa"/>
           </w:tcPr>
           <w:p>
             <w:pPr>
@@ -385,8 +386,11 @@
               <w:jc w:val="center"/>
             </w:pPr>
             <w:r>
+              <w:rPr>
+                <w:noProof/>
+              </w:rPr>
               <w:drawing>
-                <wp:inline distT="0" distB="0" distL="0" distR="0" wp14:anchorId="766CA208" wp14:editId="47216A05">
+                <wp:inline distT="0" distB="0" distL="0" distR="0" wp14:anchorId="2FD3BBE6" wp14:editId="68DC2DF6">
                   <wp:extent cx="609685" cy="657317"/>
                   <wp:effectExtent l="0" t="0" r="0" b="9525"/>
                   <wp:docPr id="48" name="Picture 48"/>
@@ -427,7 +431,10 @@
       <w:tr>
         <w:tc>
           <w:tcPr>
-            <w:tcW w:w="2228" w:type="dxa"/>
+            <w:tcW w:w="1638" w:type="dxa"/>
+            <w:tcBorders>
+              <w:bottom w:val="single" w:sz="4" w:space="0" w:color="auto"/>
+            </w:tcBorders>
           </w:tcPr>
           <w:p>
             <w:pPr>
@@ -442,7 +449,7 @@
         </w:tc>
         <w:tc>
           <w:tcPr>
-            <w:tcW w:w="4566" w:type="dxa"/>
+            <w:tcW w:w="4091" w:type="dxa"/>
           </w:tcPr>
           <w:p>
             <w:pPr>
@@ -451,8 +458,11 @@
               </w:pBdr>
             </w:pPr>
             <w:r>
+              <w:rPr>
+                <w:noProof/>
+              </w:rPr>
               <w:drawing>
-                <wp:anchor distT="0" distB="0" distL="114300" distR="114300" simplePos="0" relativeHeight="251659264" behindDoc="0" locked="0" layoutInCell="1" allowOverlap="1">
+                <wp:anchor distT="0" distB="0" distL="114300" distR="114300" simplePos="0" relativeHeight="251659264" behindDoc="0" locked="0" layoutInCell="1" allowOverlap="1" wp14:anchorId="61DC142D" wp14:editId="52FEEC12">
                   <wp:simplePos x="0" y="0"/>
                   <wp:positionH relativeFrom="column">
                     <wp:posOffset>4396</wp:posOffset>
@@ -508,7 +518,7 @@
         </w:tc>
         <w:tc>
           <w:tcPr>
-            <w:tcW w:w="2556" w:type="dxa"/>
+            <w:tcW w:w="3621" w:type="dxa"/>
           </w:tcPr>
           <w:p>
             <w:pPr>
@@ -518,8 +528,11 @@
               <w:jc w:val="center"/>
             </w:pPr>
             <w:r>
+              <w:rPr>
+                <w:noProof/>
+              </w:rPr>
               <w:drawing>
-                <wp:inline distT="0" distB="0" distL="0" distR="0" wp14:anchorId="66D24423" wp14:editId="328E9340">
+                <wp:inline distT="0" distB="0" distL="0" distR="0" wp14:anchorId="18B353B2" wp14:editId="329E8F62">
                   <wp:extent cx="695422" cy="743054"/>
                   <wp:effectExtent l="0" t="0" r="9525" b="0"/>
                   <wp:docPr id="50" name="Picture 50"/>
@@ -560,7 +573,10 @@
       <w:tr>
         <w:tc>
           <w:tcPr>
-            <w:tcW w:w="2228" w:type="dxa"/>
+            <w:tcW w:w="1638" w:type="dxa"/>
+            <w:tcBorders>
+              <w:left w:val="single" w:sz="24" w:space="0" w:color="318B70" w:themeColor="accent4" w:themeShade="BF"/>
+            </w:tcBorders>
           </w:tcPr>
           <w:p>
             <w:pPr>
@@ -575,7 +591,7 @@
         </w:tc>
         <w:tc>
           <w:tcPr>
-            <w:tcW w:w="4566" w:type="dxa"/>
+            <w:tcW w:w="4091" w:type="dxa"/>
           </w:tcPr>
           <w:p>
             <w:pPr>
@@ -584,19 +600,14 @@
               </w:pBdr>
             </w:pPr>
             <w:r>
+              <w:rPr>
+                <w:noProof/>
+              </w:rPr>
               <w:drawing>
-                <wp:anchor distT="0" distB="0" distL="114300" distR="114300" simplePos="0" relativeHeight="251660288" behindDoc="0" locked="0" layoutInCell="1" allowOverlap="1">
-                  <wp:simplePos x="0" y="0"/>
-                  <wp:positionH relativeFrom="column">
-                    <wp:posOffset>4396</wp:posOffset>
-                  </wp:positionH>
-                  <wp:positionV relativeFrom="paragraph">
-                    <wp:posOffset>2589</wp:posOffset>
-                  </wp:positionV>
-                  <wp:extent cx="600159" cy="590632"/>
-                  <wp:effectExtent l="0" t="0" r="9525" b="0"/>
-                  <wp:wrapSquare wrapText="bothSides"/>
-                  <wp:docPr id="51" name="Picture 51"/>
+                <wp:inline distT="0" distB="0" distL="0" distR="0" wp14:anchorId="07EF7387" wp14:editId="082FBC1E">
+                  <wp:extent cx="630555" cy="646430"/>
+                  <wp:effectExtent l="0" t="0" r="4445" b="0"/>
+                  <wp:docPr id="4" name="Picture 4" descr="../../Desktop/Screen%20Shot%202016-07-18%20at%2010.57.34%20AM.p"/>
                   <wp:cNvGraphicFramePr>
                     <a:graphicFrameLocks xmlns:a="http://schemas.openxmlformats.org/drawingml/2006/main" noChangeAspect="1"/>
                   </wp:cNvGraphicFramePr>
@@ -604,8 +615,10 @@
                     <a:graphicData uri="http://schemas.openxmlformats.org/drawingml/2006/picture">
                       <pic:pic xmlns:pic="http://schemas.openxmlformats.org/drawingml/2006/picture">
                         <pic:nvPicPr>
-                          <pic:cNvPr id="1" name=""/>
-                          <pic:cNvPicPr/>
+                          <pic:cNvPr id="0" name="Picture 2" descr="../../Desktop/Screen%20Shot%202016-07-18%20at%2010.57.34%20AM.p"/>
+                          <pic:cNvPicPr>
+                            <a:picLocks noChangeAspect="1" noChangeArrowheads="1"/>
+                          </pic:cNvPicPr>
                         </pic:nvPicPr>
                         <pic:blipFill>
                           <a:blip r:embed="rId12">
@@ -615,33 +628,41 @@
                               </a:ext>
                             </a:extLst>
                           </a:blip>
+                          <a:srcRect/>
                           <a:stretch>
                             <a:fillRect/>
                           </a:stretch>
                         </pic:blipFill>
-                        <pic:spPr>
+                        <pic:spPr bwMode="auto">
                           <a:xfrm>
                             <a:off x="0" y="0"/>
-                            <a:ext cx="600159" cy="590632"/>
+                            <a:ext cx="630555" cy="646430"/>
                           </a:xfrm>
                           <a:prstGeom prst="rect">
                             <a:avLst/>
                           </a:prstGeom>
+                          <a:noFill/>
+                          <a:ln>
+                            <a:noFill/>
+                          </a:ln>
                         </pic:spPr>
                       </pic:pic>
                     </a:graphicData>
                   </a:graphic>
-                </wp:anchor>
+                </wp:inline>
               </w:drawing>
             </w:r>
             <w:r>
-              <w:t>50px by 50px</w:t>
-            </w:r>
-          </w:p>
-        </w:tc>
-        <w:tc>
-          <w:tcPr>
-            <w:tcW w:w="2556" w:type="dxa"/>
+              <w:t>5</w:t>
+            </w:r>
+            <w:r>
+              <w:t>0px by 50px</w:t>
+            </w:r>
+          </w:p>
+        </w:tc>
+        <w:tc>
+          <w:tcPr>
+            <w:tcW w:w="3621" w:type="dxa"/>
           </w:tcPr>
           <w:p>
             <w:pPr>
@@ -651,8 +672,11 @@
               <w:jc w:val="center"/>
             </w:pPr>
             <w:r>
+              <w:rPr>
+                <w:noProof/>
+              </w:rPr>
               <w:drawing>
-                <wp:inline distT="0" distB="0" distL="0" distR="0" wp14:anchorId="2EC5E31D" wp14:editId="5CFCFBF4">
+                <wp:inline distT="0" distB="0" distL="0" distR="0" wp14:anchorId="2A50759C" wp14:editId="6BBCA9AD">
                   <wp:extent cx="695422" cy="724001"/>
                   <wp:effectExtent l="0" t="0" r="9525" b="0"/>
                   <wp:docPr id="52" name="Picture 52"/>
@@ -693,7 +717,11 @@
       <w:tr>
         <w:tc>
           <w:tcPr>
-            <w:tcW w:w="2228" w:type="dxa"/>
+            <w:tcW w:w="1638" w:type="dxa"/>
+            <w:tcBorders>
+              <w:left w:val="single" w:sz="24" w:space="0" w:color="318B70" w:themeColor="accent4" w:themeShade="BF"/>
+              <w:bottom w:val="single" w:sz="4" w:space="0" w:color="auto"/>
+            </w:tcBorders>
           </w:tcPr>
           <w:p>
             <w:pPr>
@@ -704,11 +732,14 @@
             <w:r>
               <w:t>Due date indicator</w:t>
             </w:r>
-          </w:p>
-        </w:tc>
-        <w:tc>
-          <w:tcPr>
-            <w:tcW w:w="4566" w:type="dxa"/>
+            <w:r>
+              <w:t xml:space="preserve"> &lt; 1 day</w:t>
+            </w:r>
+          </w:p>
+        </w:tc>
+        <w:tc>
+          <w:tcPr>
+            <w:tcW w:w="4091" w:type="dxa"/>
           </w:tcPr>
           <w:p>
             <w:pPr>
@@ -717,19 +748,14 @@
               </w:pBdr>
             </w:pPr>
             <w:r>
+              <w:rPr>
+                <w:noProof/>
+              </w:rPr>
               <w:drawing>
-                <wp:anchor distT="0" distB="0" distL="114300" distR="114300" simplePos="0" relativeHeight="251661312" behindDoc="0" locked="0" layoutInCell="1" allowOverlap="1">
-                  <wp:simplePos x="0" y="0"/>
-                  <wp:positionH relativeFrom="column">
-                    <wp:posOffset>4396</wp:posOffset>
-                  </wp:positionH>
-                  <wp:positionV relativeFrom="paragraph">
-                    <wp:posOffset>544</wp:posOffset>
-                  </wp:positionV>
-                  <wp:extent cx="1200318" cy="638264"/>
-                  <wp:effectExtent l="0" t="0" r="0" b="9525"/>
-                  <wp:wrapSquare wrapText="bothSides"/>
-                  <wp:docPr id="53" name="Picture 53"/>
+                <wp:inline distT="0" distB="0" distL="0" distR="0" wp14:anchorId="3FC6410B" wp14:editId="33BA0BC1">
+                  <wp:extent cx="1371600" cy="646430"/>
+                  <wp:effectExtent l="0" t="0" r="0" b="0"/>
+                  <wp:docPr id="12" name="Picture 12" descr="../../Desktop/Screen%20Shot%202016-07-18%20at%2010.58.39%20AM.p"/>
                   <wp:cNvGraphicFramePr>
                     <a:graphicFrameLocks xmlns:a="http://schemas.openxmlformats.org/drawingml/2006/main" noChangeAspect="1"/>
                   </wp:cNvGraphicFramePr>
@@ -737,8 +763,10 @@
                     <a:graphicData uri="http://schemas.openxmlformats.org/drawingml/2006/picture">
                       <pic:pic xmlns:pic="http://schemas.openxmlformats.org/drawingml/2006/picture">
                         <pic:nvPicPr>
-                          <pic:cNvPr id="1" name=""/>
-                          <pic:cNvPicPr/>
+                          <pic:cNvPr id="0" name="Picture 3" descr="../../Desktop/Screen%20Shot%202016-07-18%20at%2010.58.39%20AM.p"/>
+                          <pic:cNvPicPr>
+                            <a:picLocks noChangeAspect="1" noChangeArrowheads="1"/>
+                          </pic:cNvPicPr>
                         </pic:nvPicPr>
                         <pic:blipFill>
                           <a:blip r:embed="rId14">
@@ -748,23 +776,28 @@
                               </a:ext>
                             </a:extLst>
                           </a:blip>
+                          <a:srcRect/>
                           <a:stretch>
                             <a:fillRect/>
                           </a:stretch>
                         </pic:blipFill>
-                        <pic:spPr>
+                        <pic:spPr bwMode="auto">
                           <a:xfrm>
                             <a:off x="0" y="0"/>
-                            <a:ext cx="1200318" cy="638264"/>
+                            <a:ext cx="1371600" cy="646430"/>
                           </a:xfrm>
                           <a:prstGeom prst="rect">
                             <a:avLst/>
                           </a:prstGeom>
+                          <a:noFill/>
+                          <a:ln>
+                            <a:noFill/>
+                          </a:ln>
                         </pic:spPr>
                       </pic:pic>
                     </a:graphicData>
                   </a:graphic>
-                </wp:anchor>
+                </wp:inline>
               </w:drawing>
             </w:r>
             <w:r>
@@ -791,7 +824,7 @@
         </w:tc>
         <w:tc>
           <w:tcPr>
-            <w:tcW w:w="2556" w:type="dxa"/>
+            <w:tcW w:w="3621" w:type="dxa"/>
           </w:tcPr>
           <w:p>
             <w:pPr>
@@ -806,9 +839,15 @@
         </w:tc>
       </w:tr>
       <w:tr>
-        <w:tc>
-          <w:tcPr>
-            <w:tcW w:w="2228" w:type="dxa"/>
+        <w:trPr>
+          <w:trHeight w:val="215"/>
+        </w:trPr>
+        <w:tc>
+          <w:tcPr>
+            <w:tcW w:w="1638" w:type="dxa"/>
+            <w:tcBorders>
+              <w:left w:val="single" w:sz="24" w:space="0" w:color="318B70" w:themeColor="accent4" w:themeShade="BF"/>
+            </w:tcBorders>
           </w:tcPr>
           <w:p>
             <w:pPr>
@@ -817,13 +856,219 @@
               </w:pBdr>
             </w:pPr>
             <w:r>
+              <w:t>Due date indicator:  days &gt; 1 and days &lt; 7</w:t>
+            </w:r>
+          </w:p>
+        </w:tc>
+        <w:tc>
+          <w:tcPr>
+            <w:tcW w:w="4091" w:type="dxa"/>
+          </w:tcPr>
+          <w:p>
+            <w:pPr>
+              <w:pBdr>
+                <w:left w:val="single" w:sz="18" w:space="4" w:color="00B050"/>
+              </w:pBdr>
+              <w:rPr>
+                <w:noProof/>
+              </w:rPr>
+            </w:pPr>
+            <w:r>
+              <w:rPr>
+                <w:noProof/>
+              </w:rPr>
+              <w:drawing>
+                <wp:inline distT="0" distB="0" distL="0" distR="0" wp14:anchorId="0361ACE8" wp14:editId="5532DFD3">
+                  <wp:extent cx="1371600" cy="725170"/>
+                  <wp:effectExtent l="0" t="0" r="0" b="11430"/>
+                  <wp:docPr id="13" name="Picture 13" descr="../../Desktop/Screen%20Shot%202016-07-18%20at%2010.59.52%20AM.p"/>
+                  <wp:cNvGraphicFramePr>
+                    <a:graphicFrameLocks xmlns:a="http://schemas.openxmlformats.org/drawingml/2006/main" noChangeAspect="1"/>
+                  </wp:cNvGraphicFramePr>
+                  <a:graphic xmlns:a="http://schemas.openxmlformats.org/drawingml/2006/main">
+                    <a:graphicData uri="http://schemas.openxmlformats.org/drawingml/2006/picture">
+                      <pic:pic xmlns:pic="http://schemas.openxmlformats.org/drawingml/2006/picture">
+                        <pic:nvPicPr>
+                          <pic:cNvPr id="0" name="Picture 4" descr="../../Desktop/Screen%20Shot%202016-07-18%20at%2010.59.52%20AM.p"/>
+                          <pic:cNvPicPr>
+                            <a:picLocks noChangeAspect="1" noChangeArrowheads="1"/>
+                          </pic:cNvPicPr>
+                        </pic:nvPicPr>
+                        <pic:blipFill>
+                          <a:blip r:embed="rId15">
+                            <a:extLst>
+                              <a:ext uri="{28A0092B-C50C-407E-A947-70E740481C1C}">
+                                <a14:useLocalDpi xmlns:a14="http://schemas.microsoft.com/office/drawing/2010/main" val="0"/>
+                              </a:ext>
+                            </a:extLst>
+                          </a:blip>
+                          <a:srcRect/>
+                          <a:stretch>
+                            <a:fillRect/>
+                          </a:stretch>
+                        </pic:blipFill>
+                        <pic:spPr bwMode="auto">
+                          <a:xfrm>
+                            <a:off x="0" y="0"/>
+                            <a:ext cx="1371600" cy="725170"/>
+                          </a:xfrm>
+                          <a:prstGeom prst="rect">
+                            <a:avLst/>
+                          </a:prstGeom>
+                          <a:noFill/>
+                          <a:ln>
+                            <a:noFill/>
+                          </a:ln>
+                        </pic:spPr>
+                      </pic:pic>
+                    </a:graphicData>
+                  </a:graphic>
+                </wp:inline>
+              </w:drawing>
+            </w:r>
+          </w:p>
+        </w:tc>
+        <w:tc>
+          <w:tcPr>
+            <w:tcW w:w="3621" w:type="dxa"/>
+          </w:tcPr>
+          <w:p>
+            <w:pPr>
+              <w:pBdr>
+                <w:left w:val="single" w:sz="18" w:space="4" w:color="00B050"/>
+              </w:pBdr>
+            </w:pPr>
+            <w:r>
+              <w:t>No pressing</w:t>
+            </w:r>
+          </w:p>
+        </w:tc>
+      </w:tr>
+      <w:tr>
+        <w:trPr>
+          <w:trHeight w:val="215"/>
+        </w:trPr>
+        <w:tc>
+          <w:tcPr>
+            <w:tcW w:w="1638" w:type="dxa"/>
+            <w:tcBorders>
+              <w:left w:val="single" w:sz="24" w:space="0" w:color="318B70" w:themeColor="accent4" w:themeShade="BF"/>
+            </w:tcBorders>
+          </w:tcPr>
+          <w:p>
+            <w:pPr>
+              <w:pBdr>
+                <w:left w:val="single" w:sz="18" w:space="4" w:color="00B050"/>
+              </w:pBdr>
+            </w:pPr>
+            <w:r>
+              <w:t>Due Date Indicator: days &gt; 7</w:t>
+            </w:r>
+          </w:p>
+        </w:tc>
+        <w:tc>
+          <w:tcPr>
+            <w:tcW w:w="4091" w:type="dxa"/>
+          </w:tcPr>
+          <w:p>
+            <w:pPr>
+              <w:pBdr>
+                <w:left w:val="single" w:sz="18" w:space="4" w:color="00B050"/>
+              </w:pBdr>
+              <w:rPr>
+                <w:noProof/>
+              </w:rPr>
+            </w:pPr>
+            <w:r>
+              <w:rPr>
+                <w:noProof/>
+              </w:rPr>
+              <w:drawing>
+                <wp:inline distT="0" distB="0" distL="0" distR="0" wp14:anchorId="1BC18D8D" wp14:editId="6B602347">
+                  <wp:extent cx="1324610" cy="630555"/>
+                  <wp:effectExtent l="0" t="0" r="0" b="4445"/>
+                  <wp:docPr id="17" name="Picture 17" descr="../../Desktop/Screen%20Shot%202016-07-18%20at%2011.01.08%20AM.p"/>
+                  <wp:cNvGraphicFramePr>
+                    <a:graphicFrameLocks xmlns:a="http://schemas.openxmlformats.org/drawingml/2006/main" noChangeAspect="1"/>
+                  </wp:cNvGraphicFramePr>
+                  <a:graphic xmlns:a="http://schemas.openxmlformats.org/drawingml/2006/main">
+                    <a:graphicData uri="http://schemas.openxmlformats.org/drawingml/2006/picture">
+                      <pic:pic xmlns:pic="http://schemas.openxmlformats.org/drawingml/2006/picture">
+                        <pic:nvPicPr>
+                          <pic:cNvPr id="0" name="Picture 5" descr="../../Desktop/Screen%20Shot%202016-07-18%20at%2011.01.08%20AM.p"/>
+                          <pic:cNvPicPr>
+                            <a:picLocks noChangeAspect="1" noChangeArrowheads="1"/>
+                          </pic:cNvPicPr>
+                        </pic:nvPicPr>
+                        <pic:blipFill>
+                          <a:blip r:embed="rId16">
+                            <a:extLst>
+                              <a:ext uri="{28A0092B-C50C-407E-A947-70E740481C1C}">
+                                <a14:useLocalDpi xmlns:a14="http://schemas.microsoft.com/office/drawing/2010/main" val="0"/>
+                              </a:ext>
+                            </a:extLst>
+                          </a:blip>
+                          <a:srcRect/>
+                          <a:stretch>
+                            <a:fillRect/>
+                          </a:stretch>
+                        </pic:blipFill>
+                        <pic:spPr bwMode="auto">
+                          <a:xfrm>
+                            <a:off x="0" y="0"/>
+                            <a:ext cx="1324610" cy="630555"/>
+                          </a:xfrm>
+                          <a:prstGeom prst="rect">
+                            <a:avLst/>
+                          </a:prstGeom>
+                          <a:noFill/>
+                          <a:ln>
+                            <a:noFill/>
+                          </a:ln>
+                        </pic:spPr>
+                      </pic:pic>
+                    </a:graphicData>
+                  </a:graphic>
+                </wp:inline>
+              </w:drawing>
+            </w:r>
+          </w:p>
+        </w:tc>
+        <w:tc>
+          <w:tcPr>
+            <w:tcW w:w="3621" w:type="dxa"/>
+          </w:tcPr>
+          <w:p>
+            <w:pPr>
+              <w:pBdr>
+                <w:left w:val="single" w:sz="18" w:space="4" w:color="00B050"/>
+              </w:pBdr>
+            </w:pPr>
+            <w:r>
+              <w:t>No pressing</w:t>
+            </w:r>
+          </w:p>
+        </w:tc>
+      </w:tr>
+      <w:tr>
+        <w:tc>
+          <w:tcPr>
+            <w:tcW w:w="1638" w:type="dxa"/>
+          </w:tcPr>
+          <w:p>
+            <w:pPr>
+              <w:pBdr>
+                <w:left w:val="single" w:sz="18" w:space="4" w:color="00B050"/>
+              </w:pBdr>
+            </w:pPr>
+            <w:r>
               <w:t>Title of homework</w:t>
             </w:r>
           </w:p>
         </w:tc>
         <w:tc>
           <w:tcPr>
-            <w:tcW w:w="4566" w:type="dxa"/>
+            <w:tcW w:w="4091" w:type="dxa"/>
           </w:tcPr>
           <w:p>
             <w:pPr>
@@ -833,8 +1078,11 @@
               <w:jc w:val="center"/>
             </w:pPr>
             <w:r>
+              <w:rPr>
+                <w:noProof/>
+              </w:rPr>
               <w:drawing>
-                <wp:anchor distT="0" distB="0" distL="114300" distR="114300" simplePos="0" relativeHeight="251662336" behindDoc="0" locked="0" layoutInCell="1" allowOverlap="1">
+                <wp:anchor distT="0" distB="0" distL="114300" distR="114300" simplePos="0" relativeHeight="251662336" behindDoc="0" locked="0" layoutInCell="1" allowOverlap="1" wp14:anchorId="62363874" wp14:editId="55209614">
                   <wp:simplePos x="0" y="0"/>
                   <wp:positionH relativeFrom="column">
                     <wp:posOffset>-64927</wp:posOffset>
@@ -857,7 +1105,7 @@
                           <pic:cNvPicPr/>
                         </pic:nvPicPr>
                         <pic:blipFill>
-                          <a:blip r:embed="rId15">
+                          <a:blip r:embed="rId17">
                             <a:extLst>
                               <a:ext uri="{28A0092B-C50C-407E-A947-70E740481C1C}">
                                 <a14:useLocalDpi xmlns:a14="http://schemas.microsoft.com/office/drawing/2010/main" val="0"/>
@@ -908,7 +1156,7 @@
         </w:tc>
         <w:tc>
           <w:tcPr>
-            <w:tcW w:w="2556" w:type="dxa"/>
+            <w:tcW w:w="3621" w:type="dxa"/>
           </w:tcPr>
           <w:p>
             <w:pPr>
@@ -925,7 +1173,7 @@
       <w:tr>
         <w:tc>
           <w:tcPr>
-            <w:tcW w:w="2228" w:type="dxa"/>
+            <w:tcW w:w="1638" w:type="dxa"/>
           </w:tcPr>
           <w:p>
             <w:pPr>
@@ -940,7 +1188,7 @@
         </w:tc>
         <w:tc>
           <w:tcPr>
-            <w:tcW w:w="4566" w:type="dxa"/>
+            <w:tcW w:w="4091" w:type="dxa"/>
           </w:tcPr>
           <w:p>
             <w:pPr>
@@ -954,157 +1202,10 @@
                 <w:noProof/>
               </w:rPr>
               <w:drawing>
-                <wp:inline distT="0" distB="0" distL="0" distR="0" wp14:anchorId="0836043E" wp14:editId="1B4D6B2F">
+                <wp:inline distT="0" distB="0" distL="0" distR="0" wp14:anchorId="5E2A523C" wp14:editId="18A1A0E4">
                   <wp:extent cx="2232561" cy="751781"/>
                   <wp:effectExtent l="0" t="0" r="0" b="0"/>
                   <wp:docPr id="55" name="Picture 55"/>
-                  <wp:cNvGraphicFramePr>
-                    <a:graphicFrameLocks xmlns:a="http://schemas.openxmlformats.org/drawingml/2006/main" noChangeAspect="1"/>
-                  </wp:cNvGraphicFramePr>
-                  <a:graphic xmlns:a="http://schemas.openxmlformats.org/drawingml/2006/main">
-                    <a:graphicData uri="http://schemas.openxmlformats.org/drawingml/2006/picture">
-                      <pic:pic xmlns:pic="http://schemas.openxmlformats.org/drawingml/2006/picture">
-                        <pic:nvPicPr>
-                          <pic:cNvPr id="1" name=""/>
-                          <pic:cNvPicPr/>
-                        </pic:nvPicPr>
-                        <pic:blipFill>
-                          <a:blip r:embed="rId16"/>
-                          <a:stretch>
-                            <a:fillRect/>
-                          </a:stretch>
-                        </pic:blipFill>
-                        <pic:spPr>
-                          <a:xfrm>
-                            <a:off x="0" y="0"/>
-                            <a:ext cx="2265577" cy="762899"/>
-                          </a:xfrm>
-                          <a:prstGeom prst="rect">
-                            <a:avLst/>
-                          </a:prstGeom>
-                        </pic:spPr>
-                      </pic:pic>
-                    </a:graphicData>
-                  </a:graphic>
-                </wp:inline>
-              </w:drawing>
-            </w:r>
-            <w:r>
-              <w:t xml:space="preserve">50px high, </w:t>
-            </w:r>
-          </w:p>
-          <w:p>
-            <w:pPr>
-              <w:pBdr>
-                <w:left w:val="single" w:sz="18" w:space="4" w:color="00B050"/>
-              </w:pBdr>
-            </w:pPr>
-            <w:r>
-              <w:t>20</w:t>
-            </w:r>
-            <w:r>
-              <w:t>px padding-top 2</w:t>
-            </w:r>
-            <w:r>
-              <w:t>0</w:t>
-            </w:r>
-            <w:r>
-              <w:t>px</w:t>
-            </w:r>
-            <w:r>
-              <w:t xml:space="preserve"> padding bottom</w:t>
-            </w:r>
-          </w:p>
-        </w:tc>
-        <w:tc>
-          <w:tcPr>
-            <w:tcW w:w="2556" w:type="dxa"/>
-          </w:tcPr>
-          <w:p>
-            <w:pPr>
-              <w:pBdr>
-                <w:left w:val="single" w:sz="18" w:space="4" w:color="00B050"/>
-              </w:pBdr>
-            </w:pPr>
-            <w:r>
-              <w:drawing>
-                <wp:inline distT="0" distB="0" distL="0" distR="0" wp14:anchorId="0B4E0D8B" wp14:editId="25DDA484">
-                  <wp:extent cx="2162477" cy="1028844"/>
-                  <wp:effectExtent l="0" t="0" r="0" b="0"/>
-                  <wp:docPr id="56" name="Picture 56"/>
-                  <wp:cNvGraphicFramePr>
-                    <a:graphicFrameLocks xmlns:a="http://schemas.openxmlformats.org/drawingml/2006/main" noChangeAspect="1"/>
-                  </wp:cNvGraphicFramePr>
-                  <a:graphic xmlns:a="http://schemas.openxmlformats.org/drawingml/2006/main">
-                    <a:graphicData uri="http://schemas.openxmlformats.org/drawingml/2006/picture">
-                      <pic:pic xmlns:pic="http://schemas.openxmlformats.org/drawingml/2006/picture">
-                        <pic:nvPicPr>
-                          <pic:cNvPr id="1" name=""/>
-                          <pic:cNvPicPr/>
-                        </pic:nvPicPr>
-                        <pic:blipFill>
-                          <a:blip r:embed="rId17"/>
-                          <a:stretch>
-                            <a:fillRect/>
-                          </a:stretch>
-                        </pic:blipFill>
-                        <pic:spPr>
-                          <a:xfrm>
-                            <a:off x="0" y="0"/>
-                            <a:ext cx="2162477" cy="1028844"/>
-                          </a:xfrm>
-                          <a:prstGeom prst="rect">
-                            <a:avLst/>
-                          </a:prstGeom>
-                        </pic:spPr>
-                      </pic:pic>
-                    </a:graphicData>
-                  </a:graphic>
-                </wp:inline>
-              </w:drawing>
-            </w:r>
-          </w:p>
-        </w:tc>
-      </w:tr>
-      <w:tr>
-        <w:tc>
-          <w:tcPr>
-            <w:tcW w:w="2228" w:type="dxa"/>
-          </w:tcPr>
-          <w:p>
-            <w:pPr>
-              <w:pBdr>
-                <w:left w:val="single" w:sz="18" w:space="4" w:color="00B050"/>
-              </w:pBdr>
-            </w:pPr>
-            <w:r>
-              <w:t>Date Picker</w:t>
-            </w:r>
-          </w:p>
-        </w:tc>
-        <w:tc>
-          <w:tcPr>
-            <w:tcW w:w="4566" w:type="dxa"/>
-          </w:tcPr>
-          <w:p>
-            <w:pPr>
-              <w:pBdr>
-                <w:left w:val="single" w:sz="18" w:space="4" w:color="00B050"/>
-              </w:pBdr>
-              <w:jc w:val="center"/>
-              <w:rPr>
-                <w:noProof/>
-              </w:rPr>
-            </w:pPr>
-            <w:r>
-              <w:rPr>
-                <w:noProof/>
-              </w:rPr>
-              <w:drawing>
-                <wp:inline distT="0" distB="0" distL="0" distR="0" wp14:anchorId="05D71442" wp14:editId="16BEF591">
-                  <wp:extent cx="1686297" cy="1237283"/>
-                  <wp:effectExtent l="0" t="0" r="0" b="1270"/>
-                  <wp:docPr id="57" name="Picture 57"/>
                   <wp:cNvGraphicFramePr>
                     <a:graphicFrameLocks xmlns:a="http://schemas.openxmlformats.org/drawingml/2006/main" noChangeAspect="1"/>
                   </wp:cNvGraphicFramePr>
@@ -1124,6 +1225,144 @@
                         <pic:spPr>
                           <a:xfrm>
                             <a:off x="0" y="0"/>
+                            <a:ext cx="2265577" cy="762899"/>
+                          </a:xfrm>
+                          <a:prstGeom prst="rect">
+                            <a:avLst/>
+                          </a:prstGeom>
+                        </pic:spPr>
+                      </pic:pic>
+                    </a:graphicData>
+                  </a:graphic>
+                </wp:inline>
+              </w:drawing>
+            </w:r>
+            <w:r>
+              <w:t xml:space="preserve">50px high, </w:t>
+            </w:r>
+          </w:p>
+          <w:p>
+            <w:pPr>
+              <w:pBdr>
+                <w:left w:val="single" w:sz="18" w:space="4" w:color="00B050"/>
+              </w:pBdr>
+            </w:pPr>
+            <w:r>
+              <w:t>20px padding-top 20px padding bottom</w:t>
+            </w:r>
+          </w:p>
+        </w:tc>
+        <w:tc>
+          <w:tcPr>
+            <w:tcW w:w="3621" w:type="dxa"/>
+          </w:tcPr>
+          <w:p>
+            <w:pPr>
+              <w:pBdr>
+                <w:left w:val="single" w:sz="18" w:space="4" w:color="00B050"/>
+              </w:pBdr>
+            </w:pPr>
+            <w:r>
+              <w:rPr>
+                <w:noProof/>
+              </w:rPr>
+              <w:drawing>
+                <wp:inline distT="0" distB="0" distL="0" distR="0" wp14:anchorId="0BA5FD2F" wp14:editId="79EEA9F2">
+                  <wp:extent cx="2162477" cy="1028844"/>
+                  <wp:effectExtent l="0" t="0" r="0" b="0"/>
+                  <wp:docPr id="56" name="Picture 56"/>
+                  <wp:cNvGraphicFramePr>
+                    <a:graphicFrameLocks xmlns:a="http://schemas.openxmlformats.org/drawingml/2006/main" noChangeAspect="1"/>
+                  </wp:cNvGraphicFramePr>
+                  <a:graphic xmlns:a="http://schemas.openxmlformats.org/drawingml/2006/main">
+                    <a:graphicData uri="http://schemas.openxmlformats.org/drawingml/2006/picture">
+                      <pic:pic xmlns:pic="http://schemas.openxmlformats.org/drawingml/2006/picture">
+                        <pic:nvPicPr>
+                          <pic:cNvPr id="1" name=""/>
+                          <pic:cNvPicPr/>
+                        </pic:nvPicPr>
+                        <pic:blipFill>
+                          <a:blip r:embed="rId19"/>
+                          <a:stretch>
+                            <a:fillRect/>
+                          </a:stretch>
+                        </pic:blipFill>
+                        <pic:spPr>
+                          <a:xfrm>
+                            <a:off x="0" y="0"/>
+                            <a:ext cx="2162477" cy="1028844"/>
+                          </a:xfrm>
+                          <a:prstGeom prst="rect">
+                            <a:avLst/>
+                          </a:prstGeom>
+                        </pic:spPr>
+                      </pic:pic>
+                    </a:graphicData>
+                  </a:graphic>
+                </wp:inline>
+              </w:drawing>
+            </w:r>
+          </w:p>
+        </w:tc>
+      </w:tr>
+      <w:tr>
+        <w:tc>
+          <w:tcPr>
+            <w:tcW w:w="1638" w:type="dxa"/>
+          </w:tcPr>
+          <w:p>
+            <w:pPr>
+              <w:pBdr>
+                <w:left w:val="single" w:sz="18" w:space="4" w:color="00B050"/>
+              </w:pBdr>
+            </w:pPr>
+            <w:r>
+              <w:t>Date Picker</w:t>
+            </w:r>
+          </w:p>
+        </w:tc>
+        <w:tc>
+          <w:tcPr>
+            <w:tcW w:w="4091" w:type="dxa"/>
+          </w:tcPr>
+          <w:p>
+            <w:pPr>
+              <w:pBdr>
+                <w:left w:val="single" w:sz="18" w:space="4" w:color="00B050"/>
+              </w:pBdr>
+              <w:jc w:val="center"/>
+              <w:rPr>
+                <w:noProof/>
+              </w:rPr>
+            </w:pPr>
+            <w:r>
+              <w:rPr>
+                <w:noProof/>
+              </w:rPr>
+              <w:drawing>
+                <wp:inline distT="0" distB="0" distL="0" distR="0" wp14:anchorId="53FA99C1" wp14:editId="4FE9703B">
+                  <wp:extent cx="1686297" cy="1237283"/>
+                  <wp:effectExtent l="0" t="0" r="0" b="1270"/>
+                  <wp:docPr id="57" name="Picture 57"/>
+                  <wp:cNvGraphicFramePr>
+                    <a:graphicFrameLocks xmlns:a="http://schemas.openxmlformats.org/drawingml/2006/main" noChangeAspect="1"/>
+                  </wp:cNvGraphicFramePr>
+                  <a:graphic xmlns:a="http://schemas.openxmlformats.org/drawingml/2006/main">
+                    <a:graphicData uri="http://schemas.openxmlformats.org/drawingml/2006/picture">
+                      <pic:pic xmlns:pic="http://schemas.openxmlformats.org/drawingml/2006/picture">
+                        <pic:nvPicPr>
+                          <pic:cNvPr id="1" name=""/>
+                          <pic:cNvPicPr/>
+                        </pic:nvPicPr>
+                        <pic:blipFill>
+                          <a:blip r:embed="rId20"/>
+                          <a:stretch>
+                            <a:fillRect/>
+                          </a:stretch>
+                        </pic:blipFill>
+                        <pic:spPr>
+                          <a:xfrm>
+                            <a:off x="0" y="0"/>
                             <a:ext cx="1710482" cy="1255028"/>
                           </a:xfrm>
                           <a:prstGeom prst="rect">
@@ -1146,7 +1385,7 @@
         </w:tc>
         <w:tc>
           <w:tcPr>
-            <w:tcW w:w="2556" w:type="dxa"/>
+            <w:tcW w:w="3621" w:type="dxa"/>
           </w:tcPr>
           <w:p>
             <w:pPr>
@@ -1155,8 +1394,11 @@
               </w:pBdr>
             </w:pPr>
             <w:r>
+              <w:rPr>
+                <w:noProof/>
+              </w:rPr>
               <w:drawing>
-                <wp:inline distT="0" distB="0" distL="0" distR="0" wp14:anchorId="62D85234" wp14:editId="04597FF5">
+                <wp:inline distT="0" distB="0" distL="0" distR="0" wp14:anchorId="49836F95" wp14:editId="525C9366">
                   <wp:extent cx="1778992" cy="1305296"/>
                   <wp:effectExtent l="0" t="0" r="0" b="9525"/>
                   <wp:docPr id="58" name="Picture 58"/>
@@ -1171,7 +1413,7 @@
                           <pic:cNvPicPr/>
                         </pic:nvPicPr>
                         <pic:blipFill>
-                          <a:blip r:embed="rId18"/>
+                          <a:blip r:embed="rId20"/>
                           <a:stretch>
                             <a:fillRect/>
                           </a:stretch>
@@ -1195,36 +1437,25 @@
         </w:tc>
       </w:tr>
     </w:tbl>
+    <w:p/>
     <w:p>
-      <w:pPr>
-        <w:pBdr>
-          <w:left w:val="single" w:sz="18" w:space="4" w:color="00B050"/>
-        </w:pBdr>
-      </w:pPr>
+      <w:r>
+        <w:t>Justifications:   Monochromatic blue theme.  Confidence and calming.  Could be labeled boring.   Icons rather than words whenever possible to conserve space and increase ease of use.</w:t>
+      </w:r>
     </w:p>
     <w:p>
       <w:pPr>
-        <w:pBdr>
-          <w:left w:val="single" w:sz="18" w:space="4" w:color="00B050"/>
-        </w:pBdr>
-      </w:pPr>
-      <w:r>
-        <w:t>Justifications:   Monochromatic blue theme.  Confidence and calming.  Could be labeled boring.   Icons rather than words whenever possible to conserve space and increase ease of use.</w:t>
+        <w:pStyle w:val="Heading1"/>
+      </w:pPr>
+      <w:r>
+        <w:t>Graveyard</w:t>
       </w:r>
     </w:p>
     <w:p>
       <w:pPr>
-        <w:pStyle w:val="Heading1"/>
-      </w:pPr>
-      <w:r>
-        <w:t>Graveyard</w:t>
-      </w:r>
-    </w:p>
-    <w:p>
-      <w:pPr>
         <w:pStyle w:val="Heading2"/>
         <w:pBdr>
-          <w:left w:val="single" w:sz="18" w:space="4" w:color="00B050"/>
+          <w:left w:val="single" w:sz="24" w:space="4" w:color="318B70" w:themeColor="accent4" w:themeShade="BF"/>
         </w:pBdr>
         <w:rPr>
           <w:b/>
@@ -1234,15 +1465,54 @@
         <w:rPr>
           <w:b/>
         </w:rPr>
-        <w:t>June 18 2016</w:t>
+        <w:t>July 18, 2016</w:t>
       </w:r>
     </w:p>
     <w:p>
       <w:pPr>
         <w:pBdr>
-          <w:left w:val="single" w:sz="18" w:space="4" w:color="00B050"/>
+          <w:left w:val="single" w:sz="24" w:space="4" w:color="318B70" w:themeColor="accent4" w:themeShade="BF"/>
         </w:pBdr>
       </w:pPr>
+      <w:r>
+        <w:t xml:space="preserve">My user study suggested that it wasn’t as easy to identify when things were due as I wanted.  I responded to this by adding a color code to the due date buttons.  The button is very saturated when items are due today, less so when they are due this week, and practically grey when they are due more than a week from now.  Hopefully this will help clue my users in to what items are due when.  </w:t>
+      </w:r>
+    </w:p>
+    <w:p>
+      <w:pPr>
+        <w:pBdr>
+          <w:left w:val="single" w:sz="24" w:space="4" w:color="318B70" w:themeColor="accent4" w:themeShade="BF"/>
+        </w:pBdr>
+      </w:pPr>
+      <w:r>
+        <w:t>Updated the calendar button to be a more vibrant hue to match the “due today” color.  This allows the difference in due dates colors to have a larger range to work with, which makes them more distinct.</w:t>
+      </w:r>
+    </w:p>
+    <w:p>
+      <w:pPr>
+        <w:pBdr>
+          <w:left w:val="single" w:sz="24" w:space="4" w:color="318B70" w:themeColor="accent4" w:themeShade="BF"/>
+        </w:pBdr>
+      </w:pPr>
+      <w:r>
+        <w:t>When there are no visible items in the que, I’ve set up the program to auto populate the task list with plausible upcoming assignments.  It only works if there are no visible homework items in the list.</w:t>
+      </w:r>
+    </w:p>
+    <w:p>
+      <w:pPr>
+        <w:pStyle w:val="Heading2"/>
+        <w:rPr>
+          <w:b/>
+        </w:rPr>
+      </w:pPr>
+      <w:r>
+        <w:rPr>
+          <w:b/>
+        </w:rPr>
+        <w:t>June 18 2016</w:t>
+      </w:r>
+    </w:p>
+    <w:p>
       <w:r>
         <w:t>Color and layout is better</w:t>
       </w:r>
@@ -1301,8 +1571,11 @@
     </w:p>
     <w:p>
       <w:r>
+        <w:rPr>
+          <w:noProof/>
+        </w:rPr>
         <w:drawing>
-          <wp:inline distT="0" distB="0" distL="0" distR="0" wp14:anchorId="3E37669F" wp14:editId="6E68BB26">
+          <wp:inline distT="0" distB="0" distL="0" distR="0" wp14:anchorId="164BA538" wp14:editId="6F0E048C">
             <wp:extent cx="5943600" cy="2732405"/>
             <wp:effectExtent l="0" t="0" r="0" b="0"/>
             <wp:docPr id="2" name="Picture 2"/>
@@ -1317,7 +1590,7 @@
                     <pic:cNvPicPr/>
                   </pic:nvPicPr>
                   <pic:blipFill>
-                    <a:blip r:embed="rId19"/>
+                    <a:blip r:embed="rId21"/>
                     <a:stretch>
                       <a:fillRect/>
                     </a:stretch>
@@ -1387,7 +1660,7 @@
           <w:noProof/>
         </w:rPr>
         <w:drawing>
-          <wp:inline distT="0" distB="0" distL="0" distR="0" wp14:anchorId="411D06B5" wp14:editId="11971AEF">
+          <wp:inline distT="0" distB="0" distL="0" distR="0" wp14:anchorId="07D15956" wp14:editId="055CF011">
             <wp:extent cx="4886325" cy="2597165"/>
             <wp:effectExtent l="0" t="0" r="0" b="0"/>
             <wp:docPr id="1" name="Picture 1"/>
@@ -1402,7 +1675,7 @@
                     <pic:cNvPicPr/>
                   </pic:nvPicPr>
                   <pic:blipFill>
-                    <a:blip r:embed="rId20"/>
+                    <a:blip r:embed="rId22"/>
                     <a:stretch>
                       <a:fillRect/>
                     </a:stretch>
@@ -1495,116 +1768,10 @@
                 <w:noProof/>
               </w:rPr>
               <w:drawing>
-                <wp:inline distT="0" distB="0" distL="0" distR="0" wp14:anchorId="6CF0F9BF" wp14:editId="73A9F3B1">
+                <wp:inline distT="0" distB="0" distL="0" distR="0" wp14:anchorId="59727C03" wp14:editId="180C7601">
                   <wp:extent cx="628738" cy="371527"/>
                   <wp:effectExtent l="0" t="0" r="0" b="9525"/>
                   <wp:docPr id="6" name="Picture 6"/>
-                  <wp:cNvGraphicFramePr>
-                    <a:graphicFrameLocks xmlns:a="http://schemas.openxmlformats.org/drawingml/2006/main" noChangeAspect="1"/>
-                  </wp:cNvGraphicFramePr>
-                  <a:graphic xmlns:a="http://schemas.openxmlformats.org/drawingml/2006/main">
-                    <a:graphicData uri="http://schemas.openxmlformats.org/drawingml/2006/picture">
-                      <pic:pic xmlns:pic="http://schemas.openxmlformats.org/drawingml/2006/picture">
-                        <pic:nvPicPr>
-                          <pic:cNvPr id="1" name=""/>
-                          <pic:cNvPicPr/>
-                        </pic:nvPicPr>
-                        <pic:blipFill>
-                          <a:blip r:embed="rId21"/>
-                          <a:stretch>
-                            <a:fillRect/>
-                          </a:stretch>
-                        </pic:blipFill>
-                        <pic:spPr>
-                          <a:xfrm>
-                            <a:off x="0" y="0"/>
-                            <a:ext cx="628738" cy="371527"/>
-                          </a:xfrm>
-                          <a:prstGeom prst="rect">
-                            <a:avLst/>
-                          </a:prstGeom>
-                        </pic:spPr>
-                      </pic:pic>
-                    </a:graphicData>
-                  </a:graphic>
-                </wp:inline>
-              </w:drawing>
-            </w:r>
-          </w:p>
-        </w:tc>
-        <w:tc>
-          <w:tcPr>
-            <w:tcW w:w="2455" w:type="dxa"/>
-          </w:tcPr>
-          <w:p>
-            <w:r>
-              <w:rPr>
-                <w:noProof/>
-              </w:rPr>
-              <w:drawing>
-                <wp:inline distT="0" distB="0" distL="0" distR="0" wp14:anchorId="59F6CF4D" wp14:editId="6C7B9C81">
-                  <wp:extent cx="762106" cy="533474"/>
-                  <wp:effectExtent l="0" t="0" r="0" b="0"/>
-                  <wp:docPr id="7" name="Picture 7"/>
-                  <wp:cNvGraphicFramePr>
-                    <a:graphicFrameLocks xmlns:a="http://schemas.openxmlformats.org/drawingml/2006/main" noChangeAspect="1"/>
-                  </wp:cNvGraphicFramePr>
-                  <a:graphic xmlns:a="http://schemas.openxmlformats.org/drawingml/2006/main">
-                    <a:graphicData uri="http://schemas.openxmlformats.org/drawingml/2006/picture">
-                      <pic:pic xmlns:pic="http://schemas.openxmlformats.org/drawingml/2006/picture">
-                        <pic:nvPicPr>
-                          <pic:cNvPr id="1" name=""/>
-                          <pic:cNvPicPr/>
-                        </pic:nvPicPr>
-                        <pic:blipFill>
-                          <a:blip r:embed="rId22"/>
-                          <a:stretch>
-                            <a:fillRect/>
-                          </a:stretch>
-                        </pic:blipFill>
-                        <pic:spPr>
-                          <a:xfrm>
-                            <a:off x="0" y="0"/>
-                            <a:ext cx="762106" cy="533474"/>
-                          </a:xfrm>
-                          <a:prstGeom prst="rect">
-                            <a:avLst/>
-                          </a:prstGeom>
-                        </pic:spPr>
-                      </pic:pic>
-                    </a:graphicData>
-                  </a:graphic>
-                </wp:inline>
-              </w:drawing>
-            </w:r>
-          </w:p>
-        </w:tc>
-      </w:tr>
-      <w:tr>
-        <w:tc>
-          <w:tcPr>
-            <w:tcW w:w="2329" w:type="dxa"/>
-          </w:tcPr>
-          <w:p>
-            <w:r>
-              <w:t>Submit button to add an item to the list</w:t>
-            </w:r>
-          </w:p>
-        </w:tc>
-        <w:tc>
-          <w:tcPr>
-            <w:tcW w:w="4566" w:type="dxa"/>
-          </w:tcPr>
-          <w:p>
-            <w:r>
-              <w:rPr>
-                <w:noProof/>
-              </w:rPr>
-              <w:drawing>
-                <wp:inline distT="0" distB="0" distL="0" distR="0" wp14:anchorId="5D2FF167" wp14:editId="134CF608">
-                  <wp:extent cx="695422" cy="333422"/>
-                  <wp:effectExtent l="0" t="0" r="0" b="9525"/>
-                  <wp:docPr id="9" name="Picture 9"/>
                   <wp:cNvGraphicFramePr>
                     <a:graphicFrameLocks xmlns:a="http://schemas.openxmlformats.org/drawingml/2006/main" noChangeAspect="1"/>
                   </wp:cNvGraphicFramePr>
@@ -1624,7 +1791,7 @@
                         <pic:spPr>
                           <a:xfrm>
                             <a:off x="0" y="0"/>
-                            <a:ext cx="695422" cy="333422"/>
+                            <a:ext cx="628738" cy="371527"/>
                           </a:xfrm>
                           <a:prstGeom prst="rect">
                             <a:avLst/>
@@ -1648,10 +1815,10 @@
                 <w:noProof/>
               </w:rPr>
               <w:drawing>
-                <wp:inline distT="0" distB="0" distL="0" distR="0" wp14:anchorId="0A873CD1" wp14:editId="0134E257">
-                  <wp:extent cx="743054" cy="438211"/>
+                <wp:inline distT="0" distB="0" distL="0" distR="0" wp14:anchorId="3117C1F5" wp14:editId="77789351">
+                  <wp:extent cx="762106" cy="533474"/>
                   <wp:effectExtent l="0" t="0" r="0" b="0"/>
-                  <wp:docPr id="11" name="Picture 11"/>
+                  <wp:docPr id="7" name="Picture 7"/>
                   <wp:cNvGraphicFramePr>
                     <a:graphicFrameLocks xmlns:a="http://schemas.openxmlformats.org/drawingml/2006/main" noChangeAspect="1"/>
                   </wp:cNvGraphicFramePr>
@@ -1671,7 +1838,7 @@
                         <pic:spPr>
                           <a:xfrm>
                             <a:off x="0" y="0"/>
-                            <a:ext cx="743054" cy="438211"/>
+                            <a:ext cx="762106" cy="533474"/>
                           </a:xfrm>
                           <a:prstGeom prst="rect">
                             <a:avLst/>
@@ -1693,7 +1860,7 @@
           </w:tcPr>
           <w:p>
             <w:r>
-              <w:t>Button to bring up date picker for an item</w:t>
+              <w:t>Submit button to add an item to the list</w:t>
             </w:r>
           </w:p>
         </w:tc>
@@ -1707,10 +1874,10 @@
                 <w:noProof/>
               </w:rPr>
               <w:drawing>
-                <wp:inline distT="0" distB="0" distL="0" distR="0" wp14:anchorId="64DBD0DC" wp14:editId="5FE87D09">
-                  <wp:extent cx="828791" cy="304843"/>
-                  <wp:effectExtent l="0" t="0" r="0" b="0"/>
-                  <wp:docPr id="8" name="Picture 8"/>
+                <wp:inline distT="0" distB="0" distL="0" distR="0" wp14:anchorId="67B876EB" wp14:editId="2AB7162D">
+                  <wp:extent cx="695422" cy="333422"/>
+                  <wp:effectExtent l="0" t="0" r="0" b="9525"/>
+                  <wp:docPr id="9" name="Picture 9"/>
                   <wp:cNvGraphicFramePr>
                     <a:graphicFrameLocks xmlns:a="http://schemas.openxmlformats.org/drawingml/2006/main" noChangeAspect="1"/>
                   </wp:cNvGraphicFramePr>
@@ -1730,7 +1897,7 @@
                         <pic:spPr>
                           <a:xfrm>
                             <a:off x="0" y="0"/>
-                            <a:ext cx="828791" cy="304843"/>
+                            <a:ext cx="695422" cy="333422"/>
                           </a:xfrm>
                           <a:prstGeom prst="rect">
                             <a:avLst/>
@@ -1754,10 +1921,10 @@
                 <w:noProof/>
               </w:rPr>
               <w:drawing>
-                <wp:inline distT="0" distB="0" distL="0" distR="0" wp14:anchorId="7511A3E6" wp14:editId="40C9A265">
-                  <wp:extent cx="828791" cy="352474"/>
-                  <wp:effectExtent l="0" t="0" r="9525" b="9525"/>
-                  <wp:docPr id="10" name="Picture 10"/>
+                <wp:inline distT="0" distB="0" distL="0" distR="0" wp14:anchorId="4CDA790A" wp14:editId="7462536A">
+                  <wp:extent cx="743054" cy="438211"/>
+                  <wp:effectExtent l="0" t="0" r="0" b="0"/>
+                  <wp:docPr id="11" name="Picture 11"/>
                   <wp:cNvGraphicFramePr>
                     <a:graphicFrameLocks xmlns:a="http://schemas.openxmlformats.org/drawingml/2006/main" noChangeAspect="1"/>
                   </wp:cNvGraphicFramePr>
@@ -1777,7 +1944,7 @@
                         <pic:spPr>
                           <a:xfrm>
                             <a:off x="0" y="0"/>
-                            <a:ext cx="828791" cy="352474"/>
+                            <a:ext cx="743054" cy="438211"/>
                           </a:xfrm>
                           <a:prstGeom prst="rect">
                             <a:avLst/>
@@ -1799,7 +1966,7 @@
           </w:tcPr>
           <w:p>
             <w:r>
-              <w:t>Due date indicator</w:t>
+              <w:t>Button to bring up date picker for an item</w:t>
             </w:r>
           </w:p>
         </w:tc>
@@ -1813,10 +1980,10 @@
                 <w:noProof/>
               </w:rPr>
               <w:drawing>
-                <wp:inline distT="0" distB="0" distL="0" distR="0" wp14:anchorId="1267CFA4" wp14:editId="33957CFA">
-                  <wp:extent cx="1810003" cy="409632"/>
-                  <wp:effectExtent l="0" t="0" r="0" b="9525"/>
-                  <wp:docPr id="5" name="Picture 5"/>
+                <wp:inline distT="0" distB="0" distL="0" distR="0" wp14:anchorId="7B270117" wp14:editId="2261CBAA">
+                  <wp:extent cx="828791" cy="304843"/>
+                  <wp:effectExtent l="0" t="0" r="0" b="0"/>
+                  <wp:docPr id="8" name="Picture 8"/>
                   <wp:cNvGraphicFramePr>
                     <a:graphicFrameLocks xmlns:a="http://schemas.openxmlformats.org/drawingml/2006/main" noChangeAspect="1"/>
                   </wp:cNvGraphicFramePr>
@@ -1836,7 +2003,7 @@
                         <pic:spPr>
                           <a:xfrm>
                             <a:off x="0" y="0"/>
-                            <a:ext cx="1810003" cy="409632"/>
+                            <a:ext cx="828791" cy="304843"/>
                           </a:xfrm>
                           <a:prstGeom prst="rect">
                             <a:avLst/>
@@ -1856,36 +2023,14 @@
           </w:tcPr>
           <w:p>
             <w:r>
-              <w:t>No pressing</w:t>
-            </w:r>
-          </w:p>
-        </w:tc>
-      </w:tr>
-      <w:tr>
-        <w:tc>
-          <w:tcPr>
-            <w:tcW w:w="2329" w:type="dxa"/>
-          </w:tcPr>
-          <w:p>
-            <w:r>
-              <w:t>Title of homework</w:t>
-            </w:r>
-          </w:p>
-        </w:tc>
-        <w:tc>
-          <w:tcPr>
-            <w:tcW w:w="4566" w:type="dxa"/>
-          </w:tcPr>
-          <w:p>
-            <w:r>
               <w:rPr>
                 <w:noProof/>
               </w:rPr>
               <w:drawing>
-                <wp:inline distT="0" distB="0" distL="0" distR="0" wp14:anchorId="08E857B8" wp14:editId="5479D99A">
-                  <wp:extent cx="2753109" cy="895475"/>
-                  <wp:effectExtent l="0" t="0" r="9525" b="0"/>
-                  <wp:docPr id="14" name="Picture 14"/>
+                <wp:inline distT="0" distB="0" distL="0" distR="0" wp14:anchorId="1CCEF96C" wp14:editId="4B4374B5">
+                  <wp:extent cx="828791" cy="352474"/>
+                  <wp:effectExtent l="0" t="0" r="9525" b="9525"/>
+                  <wp:docPr id="10" name="Picture 10"/>
                   <wp:cNvGraphicFramePr>
                     <a:graphicFrameLocks xmlns:a="http://schemas.openxmlformats.org/drawingml/2006/main" noChangeAspect="1"/>
                   </wp:cNvGraphicFramePr>
@@ -1905,7 +2050,7 @@
                         <pic:spPr>
                           <a:xfrm>
                             <a:off x="0" y="0"/>
-                            <a:ext cx="2753109" cy="895475"/>
+                            <a:ext cx="828791" cy="352474"/>
                           </a:xfrm>
                           <a:prstGeom prst="rect">
                             <a:avLst/>
@@ -1919,16 +2064,6 @@
             </w:r>
           </w:p>
         </w:tc>
-        <w:tc>
-          <w:tcPr>
-            <w:tcW w:w="2455" w:type="dxa"/>
-          </w:tcPr>
-          <w:p>
-            <w:r>
-              <w:t>No pressing</w:t>
-            </w:r>
-          </w:p>
-        </w:tc>
       </w:tr>
       <w:tr>
         <w:tc>
@@ -1937,7 +2072,7 @@
           </w:tcPr>
           <w:p>
             <w:r>
-              <w:t>Input for adding new item. Text for the title of a new homework item is typed here.</w:t>
+              <w:t>Due date indicator</w:t>
             </w:r>
           </w:p>
         </w:tc>
@@ -1951,10 +2086,10 @@
                 <w:noProof/>
               </w:rPr>
               <w:drawing>
-                <wp:inline distT="0" distB="0" distL="0" distR="0" wp14:anchorId="619DC5C8" wp14:editId="7CB96584">
-                  <wp:extent cx="2752725" cy="175869"/>
-                  <wp:effectExtent l="0" t="0" r="0" b="0"/>
-                  <wp:docPr id="15" name="Picture 15"/>
+                <wp:inline distT="0" distB="0" distL="0" distR="0" wp14:anchorId="75E120BD" wp14:editId="58B1DC75">
+                  <wp:extent cx="1810003" cy="409632"/>
+                  <wp:effectExtent l="0" t="0" r="0" b="9525"/>
+                  <wp:docPr id="5" name="Picture 5"/>
                   <wp:cNvGraphicFramePr>
                     <a:graphicFrameLocks xmlns:a="http://schemas.openxmlformats.org/drawingml/2006/main" noChangeAspect="1"/>
                   </wp:cNvGraphicFramePr>
@@ -1972,9 +2107,9 @@
                           </a:stretch>
                         </pic:blipFill>
                         <pic:spPr>
-                          <a:xfrm flipV="1">
+                          <a:xfrm>
                             <a:off x="0" y="0"/>
-                            <a:ext cx="3022626" cy="193113"/>
+                            <a:ext cx="1810003" cy="409632"/>
                           </a:xfrm>
                           <a:prstGeom prst="rect">
                             <a:avLst/>
@@ -1994,14 +2129,36 @@
           </w:tcPr>
           <w:p>
             <w:r>
+              <w:t>No pressing</w:t>
+            </w:r>
+          </w:p>
+        </w:tc>
+      </w:tr>
+      <w:tr>
+        <w:tc>
+          <w:tcPr>
+            <w:tcW w:w="2329" w:type="dxa"/>
+          </w:tcPr>
+          <w:p>
+            <w:r>
+              <w:t>Title of homework</w:t>
+            </w:r>
+          </w:p>
+        </w:tc>
+        <w:tc>
+          <w:tcPr>
+            <w:tcW w:w="4566" w:type="dxa"/>
+          </w:tcPr>
+          <w:p>
+            <w:r>
               <w:rPr>
                 <w:noProof/>
               </w:rPr>
               <w:drawing>
-                <wp:inline distT="0" distB="0" distL="0" distR="0" wp14:anchorId="6F786D50" wp14:editId="7A0699B5">
-                  <wp:extent cx="1485899" cy="459763"/>
-                  <wp:effectExtent l="0" t="0" r="635" b="0"/>
-                  <wp:docPr id="16" name="Picture 16"/>
+                <wp:inline distT="0" distB="0" distL="0" distR="0" wp14:anchorId="3A6360A0" wp14:editId="117EB817">
+                  <wp:extent cx="2753109" cy="895475"/>
+                  <wp:effectExtent l="0" t="0" r="9525" b="0"/>
+                  <wp:docPr id="14" name="Picture 14"/>
                   <wp:cNvGraphicFramePr>
                     <a:graphicFrameLocks xmlns:a="http://schemas.openxmlformats.org/drawingml/2006/main" noChangeAspect="1"/>
                   </wp:cNvGraphicFramePr>
@@ -2021,6 +2178,122 @@
                         <pic:spPr>
                           <a:xfrm>
                             <a:off x="0" y="0"/>
+                            <a:ext cx="2753109" cy="895475"/>
+                          </a:xfrm>
+                          <a:prstGeom prst="rect">
+                            <a:avLst/>
+                          </a:prstGeom>
+                        </pic:spPr>
+                      </pic:pic>
+                    </a:graphicData>
+                  </a:graphic>
+                </wp:inline>
+              </w:drawing>
+            </w:r>
+          </w:p>
+        </w:tc>
+        <w:tc>
+          <w:tcPr>
+            <w:tcW w:w="2455" w:type="dxa"/>
+          </w:tcPr>
+          <w:p>
+            <w:r>
+              <w:t>No pressing</w:t>
+            </w:r>
+          </w:p>
+        </w:tc>
+      </w:tr>
+      <w:tr>
+        <w:tc>
+          <w:tcPr>
+            <w:tcW w:w="2329" w:type="dxa"/>
+          </w:tcPr>
+          <w:p>
+            <w:r>
+              <w:t>Input for adding new item. Text for the title of a new homework item is typed here.</w:t>
+            </w:r>
+          </w:p>
+        </w:tc>
+        <w:tc>
+          <w:tcPr>
+            <w:tcW w:w="4566" w:type="dxa"/>
+          </w:tcPr>
+          <w:p>
+            <w:r>
+              <w:rPr>
+                <w:noProof/>
+              </w:rPr>
+              <w:drawing>
+                <wp:inline distT="0" distB="0" distL="0" distR="0" wp14:anchorId="4568F54A" wp14:editId="6696F4CB">
+                  <wp:extent cx="2752725" cy="175869"/>
+                  <wp:effectExtent l="0" t="0" r="0" b="0"/>
+                  <wp:docPr id="15" name="Picture 15"/>
+                  <wp:cNvGraphicFramePr>
+                    <a:graphicFrameLocks xmlns:a="http://schemas.openxmlformats.org/drawingml/2006/main" noChangeAspect="1"/>
+                  </wp:cNvGraphicFramePr>
+                  <a:graphic xmlns:a="http://schemas.openxmlformats.org/drawingml/2006/main">
+                    <a:graphicData uri="http://schemas.openxmlformats.org/drawingml/2006/picture">
+                      <pic:pic xmlns:pic="http://schemas.openxmlformats.org/drawingml/2006/picture">
+                        <pic:nvPicPr>
+                          <pic:cNvPr id="1" name=""/>
+                          <pic:cNvPicPr/>
+                        </pic:nvPicPr>
+                        <pic:blipFill>
+                          <a:blip r:embed="rId31"/>
+                          <a:stretch>
+                            <a:fillRect/>
+                          </a:stretch>
+                        </pic:blipFill>
+                        <pic:spPr>
+                          <a:xfrm flipV="1">
+                            <a:off x="0" y="0"/>
+                            <a:ext cx="3022626" cy="193113"/>
+                          </a:xfrm>
+                          <a:prstGeom prst="rect">
+                            <a:avLst/>
+                          </a:prstGeom>
+                        </pic:spPr>
+                      </pic:pic>
+                    </a:graphicData>
+                  </a:graphic>
+                </wp:inline>
+              </w:drawing>
+            </w:r>
+          </w:p>
+        </w:tc>
+        <w:tc>
+          <w:tcPr>
+            <w:tcW w:w="2455" w:type="dxa"/>
+          </w:tcPr>
+          <w:p>
+            <w:r>
+              <w:rPr>
+                <w:noProof/>
+              </w:rPr>
+              <w:drawing>
+                <wp:inline distT="0" distB="0" distL="0" distR="0" wp14:anchorId="4839F294" wp14:editId="721BE1A4">
+                  <wp:extent cx="1485899" cy="459763"/>
+                  <wp:effectExtent l="0" t="0" r="635" b="0"/>
+                  <wp:docPr id="16" name="Picture 16"/>
+                  <wp:cNvGraphicFramePr>
+                    <a:graphicFrameLocks xmlns:a="http://schemas.openxmlformats.org/drawingml/2006/main" noChangeAspect="1"/>
+                  </wp:cNvGraphicFramePr>
+                  <a:graphic xmlns:a="http://schemas.openxmlformats.org/drawingml/2006/main">
+                    <a:graphicData uri="http://schemas.openxmlformats.org/drawingml/2006/picture">
+                      <pic:pic xmlns:pic="http://schemas.openxmlformats.org/drawingml/2006/picture">
+                        <pic:nvPicPr>
+                          <pic:cNvPr id="1" name=""/>
+                          <pic:cNvPicPr/>
+                        </pic:nvPicPr>
+                        <pic:blipFill>
+                          <a:blip r:embed="rId32"/>
+                          <a:stretch>
+                            <a:fillRect/>
+                          </a:stretch>
+                        </pic:blipFill>
+                        <pic:spPr>
+                          <a:xfrm>
+                            <a:off x="0" y="0"/>
                             <a:ext cx="1502917" cy="465029"/>
                           </a:xfrm>
                           <a:prstGeom prst="rect">
@@ -2045,8 +2318,8 @@
       </w:r>
     </w:p>
     <w:sectPr>
-      <w:headerReference w:type="default" r:id="rId31"/>
-      <w:footerReference w:type="default" r:id="rId32"/>
+      <w:headerReference w:type="default" r:id="rId33"/>
+      <w:footerReference w:type="default" r:id="rId34"/>
       <w:pgSz w:w="12240" w:h="15840"/>
       <w:pgMar w:top="1440" w:right="1440" w:bottom="1440" w:left="1440" w:header="720" w:footer="720" w:gutter="0"/>
       <w:cols w:space="720"/>
@@ -2057,7 +2330,7 @@
 </file>
 
 <file path=word/endnotes.xml><?xml version="1.0" encoding="utf-8"?>
-<w:endnotes xmlns:wpc="http://schemas.microsoft.com/office/word/2010/wordprocessingCanvas" xmlns:cx="http://schemas.microsoft.com/office/drawing/2014/chartex" xmlns:cx1="http://schemas.microsoft.com/office/drawing/2015/9/8/chartex" xmlns:cx2="http://schemas.microsoft.com/office/drawing/2015/10/21/chartex" xmlns:mc="http://schemas.openxmlformats.org/markup-compatibility/2006" xmlns:o="urn:schemas-microsoft-com:office:office" xmlns:r="http://schemas.openxmlformats.org/officeDocument/2006/relationships" xmlns:m="http://schemas.openxmlformats.org/officeDocument/2006/math" xmlns:v="urn:schemas-microsoft-com:vml" xmlns:wp14="http://schemas.microsoft.com/office/word/2010/wordprocessingDrawing" xmlns:wp="http://schemas.openxmlformats.org/drawingml/2006/wordprocessingDrawing" xmlns:w10="urn:schemas-microsoft-com:office:word" xmlns:w="http://schemas.openxmlformats.org/wordprocessingml/2006/main" xmlns:w14="http://schemas.microsoft.com/office/word/2010/wordml" xmlns:w15="http://schemas.microsoft.com/office/word/2012/wordml" xmlns:w16se="http://schemas.microsoft.com/office/word/2015/wordml/symex" xmlns:wpg="http://schemas.microsoft.com/office/word/2010/wordprocessingGroup" xmlns:wpi="http://schemas.microsoft.com/office/word/2010/wordprocessingInk" xmlns:wne="http://schemas.microsoft.com/office/word/2006/wordml" xmlns:wps="http://schemas.microsoft.com/office/word/2010/wordprocessingShape" mc:Ignorable="w14 w15 w16se wp14">
+<w:endnotes xmlns:wpc="http://schemas.microsoft.com/office/word/2010/wordprocessingCanvas" xmlns:mo="http://schemas.microsoft.com/office/mac/office/2008/main" xmlns:mc="http://schemas.openxmlformats.org/markup-compatibility/2006" xmlns:mv="urn:schemas-microsoft-com:mac:vml" xmlns:o="urn:schemas-microsoft-com:office:office" xmlns:r="http://schemas.openxmlformats.org/officeDocument/2006/relationships" xmlns:m="http://schemas.openxmlformats.org/officeDocument/2006/math" xmlns:v="urn:schemas-microsoft-com:vml" xmlns:wp14="http://schemas.microsoft.com/office/word/2010/wordprocessingDrawing" xmlns:wp="http://schemas.openxmlformats.org/drawingml/2006/wordprocessingDrawing" xmlns:w10="urn:schemas-microsoft-com:office:word" xmlns:w="http://schemas.openxmlformats.org/wordprocessingml/2006/main" xmlns:w14="http://schemas.microsoft.com/office/word/2010/wordml" xmlns:w15="http://schemas.microsoft.com/office/word/2012/wordml" xmlns:wpg="http://schemas.microsoft.com/office/word/2010/wordprocessingGroup" xmlns:wpi="http://schemas.microsoft.com/office/word/2010/wordprocessingInk" xmlns:wne="http://schemas.microsoft.com/office/word/2006/wordml" xmlns:wps="http://schemas.microsoft.com/office/word/2010/wordprocessingShape" mc:Ignorable="w14 w15 wp14">
   <w:endnote w:type="separator" w:id="-1">
     <w:p>
       <w:pPr>
@@ -2082,7 +2355,7 @@
 </file>
 
 <file path=word/footer1.xml><?xml version="1.0" encoding="utf-8"?>
-<w:ftr xmlns:wpc="http://schemas.microsoft.com/office/word/2010/wordprocessingCanvas" xmlns:cx="http://schemas.microsoft.com/office/drawing/2014/chartex" xmlns:cx1="http://schemas.microsoft.com/office/drawing/2015/9/8/chartex" xmlns:cx2="http://schemas.microsoft.com/office/drawing/2015/10/21/chartex" xmlns:mc="http://schemas.openxmlformats.org/markup-compatibility/2006" xmlns:o="urn:schemas-microsoft-com:office:office" xmlns:r="http://schemas.openxmlformats.org/officeDocument/2006/relationships" xmlns:m="http://schemas.openxmlformats.org/officeDocument/2006/math" xmlns:v="urn:schemas-microsoft-com:vml" xmlns:wp14="http://schemas.microsoft.com/office/word/2010/wordprocessingDrawing" xmlns:wp="http://schemas.openxmlformats.org/drawingml/2006/wordprocessingDrawing" xmlns:w10="urn:schemas-microsoft-com:office:word" xmlns:w="http://schemas.openxmlformats.org/wordprocessingml/2006/main" xmlns:w14="http://schemas.microsoft.com/office/word/2010/wordml" xmlns:w15="http://schemas.microsoft.com/office/word/2012/wordml" xmlns:w16se="http://schemas.microsoft.com/office/word/2015/wordml/symex" xmlns:wpg="http://schemas.microsoft.com/office/word/2010/wordprocessingGroup" xmlns:wpi="http://schemas.microsoft.com/office/word/2010/wordprocessingInk" xmlns:wne="http://schemas.microsoft.com/office/word/2006/wordml" xmlns:wps="http://schemas.microsoft.com/office/word/2010/wordprocessingShape" mc:Ignorable="w14 w15 w16se wp14">
+<w:ftr xmlns:wpc="http://schemas.microsoft.com/office/word/2010/wordprocessingCanvas" xmlns:mo="http://schemas.microsoft.com/office/mac/office/2008/main" xmlns:mc="http://schemas.openxmlformats.org/markup-compatibility/2006" xmlns:mv="urn:schemas-microsoft-com:mac:vml" xmlns:o="urn:schemas-microsoft-com:office:office" xmlns:r="http://schemas.openxmlformats.org/officeDocument/2006/relationships" xmlns:m="http://schemas.openxmlformats.org/officeDocument/2006/math" xmlns:v="urn:schemas-microsoft-com:vml" xmlns:wp14="http://schemas.microsoft.com/office/word/2010/wordprocessingDrawing" xmlns:wp="http://schemas.openxmlformats.org/drawingml/2006/wordprocessingDrawing" xmlns:w10="urn:schemas-microsoft-com:office:word" xmlns:w="http://schemas.openxmlformats.org/wordprocessingml/2006/main" xmlns:w14="http://schemas.microsoft.com/office/word/2010/wordml" xmlns:w15="http://schemas.microsoft.com/office/word/2012/wordml" xmlns:wpg="http://schemas.microsoft.com/office/word/2010/wordprocessingGroup" xmlns:wpi="http://schemas.microsoft.com/office/word/2010/wordprocessingInk" xmlns:wne="http://schemas.microsoft.com/office/word/2006/wordml" xmlns:wps="http://schemas.microsoft.com/office/word/2010/wordprocessingShape" mc:Ignorable="w14 w15 wp14">
   <w:sdt>
     <w:sdtPr>
       <w:id w:val="-439527301"/>
@@ -2157,7 +2430,7 @@
 </file>
 
 <file path=word/footnotes.xml><?xml version="1.0" encoding="utf-8"?>
-<w:footnotes xmlns:wpc="http://schemas.microsoft.com/office/word/2010/wordprocessingCanvas" xmlns:cx="http://schemas.microsoft.com/office/drawing/2014/chartex" xmlns:cx1="http://schemas.microsoft.com/office/drawing/2015/9/8/chartex" xmlns:cx2="http://schemas.microsoft.com/office/drawing/2015/10/21/chartex" xmlns:mc="http://schemas.openxmlformats.org/markup-compatibility/2006" xmlns:o="urn:schemas-microsoft-com:office:office" xmlns:r="http://schemas.openxmlformats.org/officeDocument/2006/relationships" xmlns:m="http://schemas.openxmlformats.org/officeDocument/2006/math" xmlns:v="urn:schemas-microsoft-com:vml" xmlns:wp14="http://schemas.microsoft.com/office/word/2010/wordprocessingDrawing" xmlns:wp="http://schemas.openxmlformats.org/drawingml/2006/wordprocessingDrawing" xmlns:w10="urn:schemas-microsoft-com:office:word" xmlns:w="http://schemas.openxmlformats.org/wordprocessingml/2006/main" xmlns:w14="http://schemas.microsoft.com/office/word/2010/wordml" xmlns:w15="http://schemas.microsoft.com/office/word/2012/wordml" xmlns:w16se="http://schemas.microsoft.com/office/word/2015/wordml/symex" xmlns:wpg="http://schemas.microsoft.com/office/word/2010/wordprocessingGroup" xmlns:wpi="http://schemas.microsoft.com/office/word/2010/wordprocessingInk" xmlns:wne="http://schemas.microsoft.com/office/word/2006/wordml" xmlns:wps="http://schemas.microsoft.com/office/word/2010/wordprocessingShape" mc:Ignorable="w14 w15 w16se wp14">
+<w:footnotes xmlns:wpc="http://schemas.microsoft.com/office/word/2010/wordprocessingCanvas" xmlns:mo="http://schemas.microsoft.com/office/mac/office/2008/main" xmlns:mc="http://schemas.openxmlformats.org/markup-compatibility/2006" xmlns:mv="urn:schemas-microsoft-com:mac:vml" xmlns:o="urn:schemas-microsoft-com:office:office" xmlns:r="http://schemas.openxmlformats.org/officeDocument/2006/relationships" xmlns:m="http://schemas.openxmlformats.org/officeDocument/2006/math" xmlns:v="urn:schemas-microsoft-com:vml" xmlns:wp14="http://schemas.microsoft.com/office/word/2010/wordprocessingDrawing" xmlns:wp="http://schemas.openxmlformats.org/drawingml/2006/wordprocessingDrawing" xmlns:w10="urn:schemas-microsoft-com:office:word" xmlns:w="http://schemas.openxmlformats.org/wordprocessingml/2006/main" xmlns:w14="http://schemas.microsoft.com/office/word/2010/wordml" xmlns:w15="http://schemas.microsoft.com/office/word/2012/wordml" xmlns:wpg="http://schemas.microsoft.com/office/word/2010/wordprocessingGroup" xmlns:wpi="http://schemas.microsoft.com/office/word/2010/wordprocessingInk" xmlns:wne="http://schemas.microsoft.com/office/word/2006/wordml" xmlns:wps="http://schemas.microsoft.com/office/word/2010/wordprocessingShape" mc:Ignorable="w14 w15 wp14">
   <w:footnote w:type="separator" w:id="-1">
     <w:p>
       <w:pPr>
@@ -2182,7 +2455,7 @@
 </file>
 
 <file path=word/header1.xml><?xml version="1.0" encoding="utf-8"?>
-<w:hdr xmlns:wpc="http://schemas.microsoft.com/office/word/2010/wordprocessingCanvas" xmlns:cx="http://schemas.microsoft.com/office/drawing/2014/chartex" xmlns:cx1="http://schemas.microsoft.com/office/drawing/2015/9/8/chartex" xmlns:cx2="http://schemas.microsoft.com/office/drawing/2015/10/21/chartex" xmlns:mc="http://schemas.openxmlformats.org/markup-compatibility/2006" xmlns:o="urn:schemas-microsoft-com:office:office" xmlns:r="http://schemas.openxmlformats.org/officeDocument/2006/relationships" xmlns:m="http://schemas.openxmlformats.org/officeDocument/2006/math" xmlns:v="urn:schemas-microsoft-com:vml" xmlns:wp14="http://schemas.microsoft.com/office/word/2010/wordprocessingDrawing" xmlns:wp="http://schemas.openxmlformats.org/drawingml/2006/wordprocessingDrawing" xmlns:w10="urn:schemas-microsoft-com:office:word" xmlns:w="http://schemas.openxmlformats.org/wordprocessingml/2006/main" xmlns:w14="http://schemas.microsoft.com/office/word/2010/wordml" xmlns:w15="http://schemas.microsoft.com/office/word/2012/wordml" xmlns:w16se="http://schemas.microsoft.com/office/word/2015/wordml/symex" xmlns:wpg="http://schemas.microsoft.com/office/word/2010/wordprocessingGroup" xmlns:wpi="http://schemas.microsoft.com/office/word/2010/wordprocessingInk" xmlns:wne="http://schemas.microsoft.com/office/word/2006/wordml" xmlns:wps="http://schemas.microsoft.com/office/word/2010/wordprocessingShape" mc:Ignorable="w14 w15 w16se wp14">
+<w:hdr xmlns:wpc="http://schemas.microsoft.com/office/word/2010/wordprocessingCanvas" xmlns:mo="http://schemas.microsoft.com/office/mac/office/2008/main" xmlns:mc="http://schemas.openxmlformats.org/markup-compatibility/2006" xmlns:mv="urn:schemas-microsoft-com:mac:vml" xmlns:o="urn:schemas-microsoft-com:office:office" xmlns:r="http://schemas.openxmlformats.org/officeDocument/2006/relationships" xmlns:m="http://schemas.openxmlformats.org/officeDocument/2006/math" xmlns:v="urn:schemas-microsoft-com:vml" xmlns:wp14="http://schemas.microsoft.com/office/word/2010/wordprocessingDrawing" xmlns:wp="http://schemas.openxmlformats.org/drawingml/2006/wordprocessingDrawing" xmlns:w10="urn:schemas-microsoft-com:office:word" xmlns:w="http://schemas.openxmlformats.org/wordprocessingml/2006/main" xmlns:w14="http://schemas.microsoft.com/office/word/2010/wordml" xmlns:w15="http://schemas.microsoft.com/office/word/2012/wordml" xmlns:wpg="http://schemas.microsoft.com/office/word/2010/wordprocessingGroup" xmlns:wpi="http://schemas.microsoft.com/office/word/2010/wordprocessingInk" xmlns:wne="http://schemas.microsoft.com/office/word/2006/wordml" xmlns:wps="http://schemas.microsoft.com/office/word/2010/wordprocessingShape" mc:Ignorable="w14 w15 wp14">
   <w:p>
     <w:pPr>
       <w:pStyle w:val="Header"/>
@@ -2207,8 +2480,8 @@
 </file>
 
 <file path=word/numbering.xml><?xml version="1.0" encoding="utf-8"?>
-<w:numbering xmlns:wpc="http://schemas.microsoft.com/office/word/2010/wordprocessingCanvas" xmlns:cx="http://schemas.microsoft.com/office/drawing/2014/chartex" xmlns:cx1="http://schemas.microsoft.com/office/drawing/2015/9/8/chartex" xmlns:cx2="http://schemas.microsoft.com/office/drawing/2015/10/21/chartex" xmlns:mc="http://schemas.openxmlformats.org/markup-compatibility/2006" xmlns:o="urn:schemas-microsoft-com:office:office" xmlns:r="http://schemas.openxmlformats.org/officeDocument/2006/relationships" xmlns:m="http://schemas.openxmlformats.org/officeDocument/2006/math" xmlns:v="urn:schemas-microsoft-com:vml" xmlns:wp14="http://schemas.microsoft.com/office/word/2010/wordprocessingDrawing" xmlns:wp="http://schemas.openxmlformats.org/drawingml/2006/wordprocessingDrawing" xmlns:w10="urn:schemas-microsoft-com:office:word" xmlns:w="http://schemas.openxmlformats.org/wordprocessingml/2006/main" xmlns:w14="http://schemas.microsoft.com/office/word/2010/wordml" xmlns:w15="http://schemas.microsoft.com/office/word/2012/wordml" xmlns:w16se="http://schemas.microsoft.com/office/word/2015/wordml/symex" xmlns:wpg="http://schemas.microsoft.com/office/word/2010/wordprocessingGroup" xmlns:wpi="http://schemas.microsoft.com/office/word/2010/wordprocessingInk" xmlns:wne="http://schemas.microsoft.com/office/word/2006/wordml" xmlns:wps="http://schemas.microsoft.com/office/word/2010/wordprocessingShape" mc:Ignorable="w14 w15 w16se wp14">
-  <w:abstractNum w:abstractNumId="0" w15:restartNumberingAfterBreak="0">
+<w:numbering xmlns:wpc="http://schemas.microsoft.com/office/word/2010/wordprocessingCanvas" xmlns:mo="http://schemas.microsoft.com/office/mac/office/2008/main" xmlns:mc="http://schemas.openxmlformats.org/markup-compatibility/2006" xmlns:mv="urn:schemas-microsoft-com:mac:vml" xmlns:o="urn:schemas-microsoft-com:office:office" xmlns:r="http://schemas.openxmlformats.org/officeDocument/2006/relationships" xmlns:m="http://schemas.openxmlformats.org/officeDocument/2006/math" xmlns:v="urn:schemas-microsoft-com:vml" xmlns:wp14="http://schemas.microsoft.com/office/word/2010/wordprocessingDrawing" xmlns:wp="http://schemas.openxmlformats.org/drawingml/2006/wordprocessingDrawing" xmlns:w10="urn:schemas-microsoft-com:office:word" xmlns:w="http://schemas.openxmlformats.org/wordprocessingml/2006/main" xmlns:w14="http://schemas.microsoft.com/office/word/2010/wordml" xmlns:w15="http://schemas.microsoft.com/office/word/2012/wordml" xmlns:wpg="http://schemas.microsoft.com/office/word/2010/wordprocessingGroup" xmlns:wpi="http://schemas.microsoft.com/office/word/2010/wordprocessingInk" xmlns:wne="http://schemas.microsoft.com/office/word/2006/wordml" xmlns:wps="http://schemas.microsoft.com/office/word/2010/wordprocessingShape" mc:Ignorable="w14 w15 wp14">
+  <w:abstractNum w:abstractNumId="0">
     <w:nsid w:val="1482775B"/>
     <w:multiLevelType w:val="multilevel"/>
     <w:tmpl w:val="373EB8E6"/>
@@ -2294,7 +2567,7 @@
       </w:pPr>
     </w:lvl>
   </w:abstractNum>
-  <w:abstractNum w:abstractNumId="1" w15:restartNumberingAfterBreak="0">
+  <w:abstractNum w:abstractNumId="1">
     <w:nsid w:val="30DB6D34"/>
     <w:multiLevelType w:val="hybridMultilevel"/>
     <w:tmpl w:val="CA523342"/>
@@ -2380,7 +2653,7 @@
       </w:pPr>
     </w:lvl>
   </w:abstractNum>
-  <w:abstractNum w:abstractNumId="2" w15:restartNumberingAfterBreak="0">
+  <w:abstractNum w:abstractNumId="2">
     <w:nsid w:val="71907DB0"/>
     <w:multiLevelType w:val="multilevel"/>
     <w:tmpl w:val="4F40D6A8"/>
@@ -2563,7 +2836,7 @@
 </file>
 
 <file path=word/styles.xml><?xml version="1.0" encoding="utf-8"?>
-<w:styles xmlns:mc="http://schemas.openxmlformats.org/markup-compatibility/2006" xmlns:r="http://schemas.openxmlformats.org/officeDocument/2006/relationships" xmlns:w="http://schemas.openxmlformats.org/wordprocessingml/2006/main" xmlns:w14="http://schemas.microsoft.com/office/word/2010/wordml" xmlns:w15="http://schemas.microsoft.com/office/word/2012/wordml" xmlns:w16se="http://schemas.microsoft.com/office/word/2015/wordml/symex" mc:Ignorable="w14 w15 w16se">
+<w:styles xmlns:mc="http://schemas.openxmlformats.org/markup-compatibility/2006" xmlns:r="http://schemas.openxmlformats.org/officeDocument/2006/relationships" xmlns:w="http://schemas.openxmlformats.org/wordprocessingml/2006/main" xmlns:w14="http://schemas.microsoft.com/office/word/2010/wordml" xmlns:w15="http://schemas.microsoft.com/office/word/2012/wordml" mc:Ignorable="w14 w15">
   <w:docDefaults>
     <w:rPrDefault>
       <w:rPr>
@@ -2579,7 +2852,7 @@
       </w:pPr>
     </w:pPrDefault>
   </w:docDefaults>
-  <w:latentStyles w:defLockedState="0" w:defUIPriority="99" w:defSemiHidden="0" w:defUnhideWhenUsed="0" w:defQFormat="0" w:count="372">
+  <w:latentStyles w:defLockedState="0" w:defUIPriority="99" w:defSemiHidden="0" w:defUnhideWhenUsed="0" w:defQFormat="0" w:count="380">
     <w:lsdException w:name="Normal" w:uiPriority="0" w:qFormat="1"/>
     <w:lsdException w:name="heading 1" w:uiPriority="9" w:qFormat="1"/>
     <w:lsdException w:name="heading 2" w:semiHidden="1" w:uiPriority="9" w:unhideWhenUsed="1" w:qFormat="1"/>
@@ -2951,7 +3224,6 @@
     <w:lsdException w:name="List Table 5 Dark Accent 6" w:uiPriority="50"/>
     <w:lsdException w:name="List Table 6 Colorful Accent 6" w:uiPriority="51"/>
     <w:lsdException w:name="List Table 7 Colorful Accent 6" w:uiPriority="52"/>
-    <w:lsdException w:name="Mention" w:semiHidden="1" w:unhideWhenUsed="1"/>
   </w:latentStyles>
   <w:style w:type="paragraph" w:default="1" w:styleId="Normal">
     <w:name w:val="Normal"/>
@@ -3258,6 +3530,7 @@
       <w:spacing w:after="0" w:line="240" w:lineRule="auto"/>
     </w:pPr>
     <w:tblPr>
+      <w:tblInd w:w="0" w:type="dxa"/>
       <w:tblBorders>
         <w:top w:val="single" w:sz="4" w:space="0" w:color="auto"/>
         <w:left w:val="single" w:sz="4" w:space="0" w:color="auto"/>
@@ -3266,6 +3539,12 @@
         <w:insideH w:val="single" w:sz="4" w:space="0" w:color="auto"/>
         <w:insideV w:val="single" w:sz="4" w:space="0" w:color="auto"/>
       </w:tblBorders>
+      <w:tblCellMar>
+        <w:top w:w="0" w:type="dxa"/>
+        <w:left w:w="108" w:type="dxa"/>
+        <w:bottom w:w="0" w:type="dxa"/>
+        <w:right w:w="108" w:type="dxa"/>
+      </w:tblCellMar>
     </w:tblPr>
   </w:style>
   <w:style w:type="paragraph" w:styleId="Header">

</xml_diff>